<commit_message>
1. Documentation 2. Test Cases Creation
</commit_message>
<xml_diff>
--- a/Documentation/Structure.docx
+++ b/Documentation/Structure.docx
@@ -158,7 +158,7 @@
           <w:rFonts w:ascii="Times New Roman" w:hAnsi="Times New Roman" w:cs="Times New Roman"/>
         </w:rPr>
         <w:pict w14:anchorId="4CCB8090">
-          <v:rect id="_x0000_i1052" style="width:0;height:1.5pt" o:hralign="center" o:hrstd="t" o:hr="t" fillcolor="#a0a0a0" stroked="f"/>
+          <v:rect id="_x0000_i1025" style="width:0;height:1.5pt" o:hralign="center" o:hrstd="t" o:hr="t" fillcolor="#a0a0a0" stroked="f"/>
         </w:pict>
       </w:r>
     </w:p>
@@ -661,7 +661,7 @@
           <w:rFonts w:ascii="Times New Roman" w:hAnsi="Times New Roman" w:cs="Times New Roman"/>
         </w:rPr>
         <w:pict w14:anchorId="360FE383">
-          <v:rect id="_x0000_i1038" style="width:0;height:1.5pt" o:hralign="center" o:hrstd="t" o:hr="t" fillcolor="#a0a0a0" stroked="f"/>
+          <v:rect id="_x0000_i1026" style="width:0;height:1.5pt" o:hralign="center" o:hrstd="t" o:hr="t" fillcolor="#a0a0a0" stroked="f"/>
         </w:pict>
       </w:r>
     </w:p>
@@ -1247,31 +1247,44 @@
         <w:spacing w:line="240" w:lineRule="auto"/>
         <w:rPr>
           <w:rFonts w:ascii="Times New Roman" w:hAnsi="Times New Roman" w:cs="Times New Roman"/>
+          <w:b/>
+          <w:bCs/>
           <w:lang w:val="en-US"/>
         </w:rPr>
       </w:pPr>
       <w:r>
         <w:rPr>
           <w:rFonts w:ascii="Times New Roman" w:hAnsi="Times New Roman" w:cs="Times New Roman"/>
+          <w:b/>
+          <w:bCs/>
           <w:lang w:val="en-US"/>
         </w:rPr>
-        <w:t xml:space="preserve">Data </w:t>
-      </w:r>
-      <w:proofErr w:type="gramStart"/>
-      <w:r>
-        <w:rPr>
-          <w:rFonts w:ascii="Times New Roman" w:hAnsi="Times New Roman" w:cs="Times New Roman"/>
+        <w:t>Data Structur</w:t>
+      </w:r>
+      <w:r>
+        <w:rPr>
+          <w:rFonts w:ascii="Times New Roman" w:hAnsi="Times New Roman" w:cs="Times New Roman"/>
+          <w:b/>
+          <w:bCs/>
           <w:lang w:val="en-US"/>
         </w:rPr>
-        <w:t>Structure :</w:t>
-      </w:r>
-      <w:proofErr w:type="gramEnd"/>
-      <w:r>
+        <w:t xml:space="preserve">es </w:t>
+      </w:r>
+    </w:p>
+    <w:p>
+      <w:pPr>
+        <w:spacing w:line="240" w:lineRule="auto"/>
         <w:rPr>
           <w:rFonts w:ascii="Times New Roman" w:hAnsi="Times New Roman" w:cs="Times New Roman"/>
           <w:lang w:val="en-US"/>
         </w:rPr>
-        <w:t xml:space="preserve"> All modules use a mix of </w:t>
+      </w:pPr>
+      <w:r>
+        <w:rPr>
+          <w:rFonts w:ascii="Times New Roman" w:hAnsi="Times New Roman" w:cs="Times New Roman"/>
+          <w:lang w:val="en-US"/>
+        </w:rPr>
+        <w:t xml:space="preserve">All modules use a mix of </w:t>
       </w:r>
       <w:proofErr w:type="spellStart"/>
       <w:r>
@@ -1279,7 +1292,14 @@
           <w:rFonts w:ascii="Times New Roman" w:hAnsi="Times New Roman" w:cs="Times New Roman"/>
           <w:lang w:val="en-US"/>
         </w:rPr>
-        <w:t>javascript</w:t>
+        <w:t>J</w:t>
+      </w:r>
+      <w:r>
+        <w:rPr>
+          <w:rFonts w:ascii="Times New Roman" w:hAnsi="Times New Roman" w:cs="Times New Roman"/>
+          <w:lang w:val="en-US"/>
+        </w:rPr>
+        <w:t>avascript</w:t>
       </w:r>
       <w:proofErr w:type="spellEnd"/>
       <w:r>
@@ -1326,6 +1346,454 @@
         </w:rPr>
         <w:t xml:space="preserve"> front-end and PHP backend. The Backend uses a mix of associative and non-associative arrays.</w:t>
       </w:r>
+    </w:p>
+    <w:p>
+      <w:pPr>
+        <w:spacing w:line="240" w:lineRule="auto"/>
+        <w:rPr>
+          <w:rFonts w:ascii="Times New Roman" w:hAnsi="Times New Roman" w:cs="Times New Roman"/>
+          <w:b/>
+          <w:bCs/>
+          <w:lang w:val="en-US"/>
+        </w:rPr>
+      </w:pPr>
+      <w:r>
+        <w:rPr>
+          <w:rFonts w:ascii="Times New Roman" w:hAnsi="Times New Roman" w:cs="Times New Roman"/>
+          <w:b/>
+          <w:bCs/>
+          <w:lang w:val="en-US"/>
+        </w:rPr>
+        <w:t>Data Integrity</w:t>
+      </w:r>
+    </w:p>
+    <w:p>
+      <w:pPr>
+        <w:spacing w:line="240" w:lineRule="auto"/>
+        <w:rPr>
+          <w:rFonts w:ascii="Times New Roman" w:hAnsi="Times New Roman" w:cs="Times New Roman"/>
+        </w:rPr>
+      </w:pPr>
+      <w:r>
+        <w:rPr>
+          <w:rFonts w:ascii="Times New Roman" w:hAnsi="Times New Roman" w:cs="Times New Roman"/>
+          <w:b/>
+          <w:bCs/>
+        </w:rPr>
+        <w:t>1. Referential Integrity</w:t>
+      </w:r>
+    </w:p>
+    <w:p>
+      <w:pPr>
+        <w:numPr>
+          <w:ilvl w:val="0"/>
+          <w:numId w:val="20"/>
+        </w:numPr>
+        <w:spacing w:line="240" w:lineRule="auto"/>
+        <w:rPr>
+          <w:rFonts w:ascii="Times New Roman" w:hAnsi="Times New Roman" w:cs="Times New Roman"/>
+        </w:rPr>
+      </w:pPr>
+      <w:r>
+        <w:rPr>
+          <w:rFonts w:ascii="Times New Roman" w:hAnsi="Times New Roman" w:cs="Times New Roman"/>
+        </w:rPr>
+        <w:t>Foreign keys maintain relationships between tables, ensuring consistent data across the system.</w:t>
+      </w:r>
+    </w:p>
+    <w:p>
+      <w:pPr>
+        <w:numPr>
+          <w:ilvl w:val="0"/>
+          <w:numId w:val="20"/>
+        </w:numPr>
+        <w:spacing w:line="240" w:lineRule="auto"/>
+        <w:rPr>
+          <w:rFonts w:ascii="Times New Roman" w:hAnsi="Times New Roman" w:cs="Times New Roman"/>
+        </w:rPr>
+      </w:pPr>
+      <w:r>
+        <w:rPr>
+          <w:rFonts w:ascii="Times New Roman" w:hAnsi="Times New Roman" w:cs="Times New Roman"/>
+        </w:rPr>
+        <w:t xml:space="preserve">ON DELETE </w:t>
+      </w:r>
+      <w:r>
+        <w:rPr>
+          <w:rFonts w:ascii="Times New Roman" w:hAnsi="Times New Roman" w:cs="Times New Roman"/>
+        </w:rPr>
+        <w:t>ON UPDATE</w:t>
+      </w:r>
+      <w:r>
+        <w:rPr>
+          <w:rFonts w:ascii="Times New Roman" w:hAnsi="Times New Roman" w:cs="Times New Roman"/>
+        </w:rPr>
+        <w:t xml:space="preserve"> </w:t>
+      </w:r>
+      <w:r>
+        <w:rPr>
+          <w:rFonts w:ascii="Times New Roman" w:hAnsi="Times New Roman" w:cs="Times New Roman"/>
+        </w:rPr>
+        <w:t xml:space="preserve">constraints </w:t>
+      </w:r>
+      <w:r>
+        <w:rPr>
+          <w:rFonts w:ascii="Times New Roman" w:hAnsi="Times New Roman" w:cs="Times New Roman"/>
+        </w:rPr>
+        <w:t>for automated update</w:t>
+      </w:r>
+      <w:r>
+        <w:rPr>
+          <w:rFonts w:ascii="Times New Roman" w:hAnsi="Times New Roman" w:cs="Times New Roman"/>
+        </w:rPr>
+        <w:t xml:space="preserve"> of dependent records (e.g., removing recruitments automatically removes related applications and results).</w:t>
+      </w:r>
+    </w:p>
+    <w:p>
+      <w:pPr>
+        <w:spacing w:line="240" w:lineRule="auto"/>
+        <w:rPr>
+          <w:rFonts w:ascii="Times New Roman" w:hAnsi="Times New Roman" w:cs="Times New Roman"/>
+        </w:rPr>
+      </w:pPr>
+      <w:r>
+        <w:rPr>
+          <w:rFonts w:ascii="Times New Roman" w:hAnsi="Times New Roman" w:cs="Times New Roman"/>
+          <w:b/>
+          <w:bCs/>
+        </w:rPr>
+        <w:t>2. Validation Constraints</w:t>
+      </w:r>
+    </w:p>
+    <w:p>
+      <w:pPr>
+        <w:numPr>
+          <w:ilvl w:val="0"/>
+          <w:numId w:val="21"/>
+        </w:numPr>
+        <w:spacing w:line="240" w:lineRule="auto"/>
+        <w:rPr>
+          <w:rFonts w:ascii="Times New Roman" w:hAnsi="Times New Roman" w:cs="Times New Roman"/>
+        </w:rPr>
+      </w:pPr>
+      <w:r>
+        <w:rPr>
+          <w:rFonts w:ascii="Times New Roman" w:hAnsi="Times New Roman" w:cs="Times New Roman"/>
+        </w:rPr>
+        <w:t>Field-level constraints (e.g., ENUMs, numeric ranges) ensure valid data storage.</w:t>
+      </w:r>
+    </w:p>
+    <w:p>
+      <w:pPr>
+        <w:numPr>
+          <w:ilvl w:val="0"/>
+          <w:numId w:val="21"/>
+        </w:numPr>
+        <w:spacing w:line="240" w:lineRule="auto"/>
+        <w:rPr>
+          <w:rFonts w:ascii="Times New Roman" w:hAnsi="Times New Roman" w:cs="Times New Roman"/>
+        </w:rPr>
+      </w:pPr>
+      <w:r>
+        <w:rPr>
+          <w:rFonts w:ascii="Times New Roman" w:hAnsi="Times New Roman" w:cs="Times New Roman"/>
+        </w:rPr>
+        <w:t>Unique constraints on critical fields (e.g., username, document hash) prevent duplicates.</w:t>
+      </w:r>
+    </w:p>
+    <w:p>
+      <w:pPr>
+        <w:numPr>
+          <w:ilvl w:val="0"/>
+          <w:numId w:val="21"/>
+        </w:numPr>
+        <w:spacing w:line="240" w:lineRule="auto"/>
+        <w:rPr>
+          <w:rFonts w:ascii="Times New Roman" w:hAnsi="Times New Roman" w:cs="Times New Roman"/>
+        </w:rPr>
+      </w:pPr>
+      <w:r>
+        <w:rPr>
+          <w:rFonts w:ascii="Times New Roman" w:hAnsi="Times New Roman" w:cs="Times New Roman"/>
+        </w:rPr>
+        <w:t>Date and time fields are validated to match expected formats.</w:t>
+      </w:r>
+    </w:p>
+    <w:p>
+      <w:pPr>
+        <w:spacing w:line="240" w:lineRule="auto"/>
+        <w:rPr>
+          <w:rFonts w:ascii="Times New Roman" w:hAnsi="Times New Roman" w:cs="Times New Roman"/>
+        </w:rPr>
+      </w:pPr>
+      <w:r>
+        <w:rPr>
+          <w:rFonts w:ascii="Times New Roman" w:hAnsi="Times New Roman" w:cs="Times New Roman"/>
+          <w:b/>
+          <w:bCs/>
+        </w:rPr>
+        <w:t>4. Consistent Ranking Logic</w:t>
+      </w:r>
+    </w:p>
+    <w:p>
+      <w:pPr>
+        <w:numPr>
+          <w:ilvl w:val="0"/>
+          <w:numId w:val="23"/>
+        </w:numPr>
+        <w:spacing w:line="240" w:lineRule="auto"/>
+        <w:rPr>
+          <w:rFonts w:ascii="Times New Roman" w:hAnsi="Times New Roman" w:cs="Times New Roman"/>
+        </w:rPr>
+      </w:pPr>
+      <w:r>
+        <w:rPr>
+          <w:rFonts w:ascii="Times New Roman" w:hAnsi="Times New Roman" w:cs="Times New Roman"/>
+        </w:rPr>
+        <w:t>Aggregate scores and priority-based calculations are standardized for fair ranking.</w:t>
+      </w:r>
+    </w:p>
+    <w:p>
+      <w:pPr>
+        <w:numPr>
+          <w:ilvl w:val="0"/>
+          <w:numId w:val="23"/>
+        </w:numPr>
+        <w:spacing w:line="240" w:lineRule="auto"/>
+        <w:rPr>
+          <w:rFonts w:ascii="Times New Roman" w:hAnsi="Times New Roman" w:cs="Times New Roman"/>
+        </w:rPr>
+      </w:pPr>
+      <w:r>
+        <w:rPr>
+          <w:rFonts w:ascii="Times New Roman" w:hAnsi="Times New Roman" w:cs="Times New Roman"/>
+        </w:rPr>
+        <w:t>Tiebreakers (date of birth) ensure no duplicate ranks for final appointments.</w:t>
+      </w:r>
+    </w:p>
+    <w:p>
+      <w:pPr>
+        <w:spacing w:line="240" w:lineRule="auto"/>
+        <w:rPr>
+          <w:rFonts w:ascii="Times New Roman" w:hAnsi="Times New Roman" w:cs="Times New Roman"/>
+        </w:rPr>
+      </w:pPr>
+      <w:r>
+        <w:rPr>
+          <w:rFonts w:ascii="Times New Roman" w:hAnsi="Times New Roman" w:cs="Times New Roman"/>
+          <w:b/>
+          <w:bCs/>
+        </w:rPr>
+        <w:t>5</w:t>
+      </w:r>
+      <w:r>
+        <w:rPr>
+          <w:rFonts w:ascii="Times New Roman" w:hAnsi="Times New Roman" w:cs="Times New Roman"/>
+          <w:b/>
+          <w:bCs/>
+        </w:rPr>
+        <w:t>. Secure File Handling</w:t>
+      </w:r>
+    </w:p>
+    <w:p>
+      <w:pPr>
+        <w:numPr>
+          <w:ilvl w:val="0"/>
+          <w:numId w:val="24"/>
+        </w:numPr>
+        <w:spacing w:line="240" w:lineRule="auto"/>
+        <w:rPr>
+          <w:rFonts w:ascii="Times New Roman" w:hAnsi="Times New Roman" w:cs="Times New Roman"/>
+        </w:rPr>
+      </w:pPr>
+      <w:r>
+        <w:rPr>
+          <w:rFonts w:ascii="Times New Roman" w:hAnsi="Times New Roman" w:cs="Times New Roman"/>
+        </w:rPr>
+        <w:t>Uploaded documents use hashed filenames and are tied to respective application/recruitment records.</w:t>
+      </w:r>
+    </w:p>
+    <w:p>
+      <w:pPr>
+        <w:numPr>
+          <w:ilvl w:val="0"/>
+          <w:numId w:val="24"/>
+        </w:numPr>
+        <w:spacing w:line="240" w:lineRule="auto"/>
+        <w:rPr>
+          <w:rFonts w:ascii="Times New Roman" w:hAnsi="Times New Roman" w:cs="Times New Roman"/>
+        </w:rPr>
+      </w:pPr>
+      <w:r>
+        <w:rPr>
+          <w:rFonts w:ascii="Times New Roman" w:hAnsi="Times New Roman" w:cs="Times New Roman"/>
+        </w:rPr>
+        <w:t>File metadata (type, hash, original name) is stored safely and linked to document records.</w:t>
+      </w:r>
+    </w:p>
+    <w:p>
+      <w:pPr>
+        <w:spacing w:line="240" w:lineRule="auto"/>
+        <w:rPr>
+          <w:rFonts w:ascii="Times New Roman" w:hAnsi="Times New Roman" w:cs="Times New Roman"/>
+        </w:rPr>
+      </w:pPr>
+      <w:r>
+        <w:rPr>
+          <w:rFonts w:ascii="Times New Roman" w:hAnsi="Times New Roman" w:cs="Times New Roman"/>
+          <w:b/>
+          <w:bCs/>
+        </w:rPr>
+        <w:t>6</w:t>
+      </w:r>
+      <w:r>
+        <w:rPr>
+          <w:rFonts w:ascii="Times New Roman" w:hAnsi="Times New Roman" w:cs="Times New Roman"/>
+          <w:b/>
+          <w:bCs/>
+        </w:rPr>
+        <w:t>. Controlled Access</w:t>
+      </w:r>
+    </w:p>
+    <w:p>
+      <w:pPr>
+        <w:numPr>
+          <w:ilvl w:val="0"/>
+          <w:numId w:val="26"/>
+        </w:numPr>
+        <w:spacing w:line="240" w:lineRule="auto"/>
+        <w:rPr>
+          <w:rFonts w:ascii="Times New Roman" w:hAnsi="Times New Roman" w:cs="Times New Roman"/>
+        </w:rPr>
+      </w:pPr>
+      <w:r>
+        <w:rPr>
+          <w:rFonts w:ascii="Times New Roman" w:hAnsi="Times New Roman" w:cs="Times New Roman"/>
+        </w:rPr>
+        <w:t>Role-based access control prevents unauthorized operations (e.g., applicants can’t modify results).</w:t>
+      </w:r>
+    </w:p>
+    <w:p>
+      <w:pPr>
+        <w:numPr>
+          <w:ilvl w:val="0"/>
+          <w:numId w:val="26"/>
+        </w:numPr>
+        <w:spacing w:line="240" w:lineRule="auto"/>
+        <w:rPr>
+          <w:rFonts w:ascii="Times New Roman" w:hAnsi="Times New Roman" w:cs="Times New Roman"/>
+        </w:rPr>
+      </w:pPr>
+      <w:r>
+        <w:rPr>
+          <w:rFonts w:ascii="Times New Roman" w:hAnsi="Times New Roman" w:cs="Times New Roman"/>
+        </w:rPr>
+        <w:t>Secure authentication and authorization layers for data access.</w:t>
+      </w:r>
+    </w:p>
+    <w:p>
+      <w:pPr>
+        <w:spacing w:line="240" w:lineRule="auto"/>
+        <w:rPr>
+          <w:rFonts w:ascii="Times New Roman" w:hAnsi="Times New Roman" w:cs="Times New Roman"/>
+        </w:rPr>
+      </w:pPr>
+      <w:r>
+        <w:rPr>
+          <w:rFonts w:ascii="Times New Roman" w:hAnsi="Times New Roman" w:cs="Times New Roman"/>
+          <w:b/>
+          <w:bCs/>
+        </w:rPr>
+        <w:t>7</w:t>
+      </w:r>
+      <w:r>
+        <w:rPr>
+          <w:rFonts w:ascii="Times New Roman" w:hAnsi="Times New Roman" w:cs="Times New Roman"/>
+          <w:b/>
+          <w:bCs/>
+        </w:rPr>
+        <w:t>. User Input Checks</w:t>
+      </w:r>
+    </w:p>
+    <w:p>
+      <w:pPr>
+        <w:numPr>
+          <w:ilvl w:val="0"/>
+          <w:numId w:val="27"/>
+        </w:numPr>
+        <w:spacing w:line="240" w:lineRule="auto"/>
+        <w:rPr>
+          <w:rFonts w:ascii="Times New Roman" w:hAnsi="Times New Roman" w:cs="Times New Roman"/>
+        </w:rPr>
+      </w:pPr>
+      <w:r>
+        <w:rPr>
+          <w:rFonts w:ascii="Times New Roman" w:hAnsi="Times New Roman" w:cs="Times New Roman"/>
+          <w:b/>
+          <w:bCs/>
+        </w:rPr>
+        <w:t>Frontend validation</w:t>
+      </w:r>
+      <w:r>
+        <w:rPr>
+          <w:rFonts w:ascii="Times New Roman" w:hAnsi="Times New Roman" w:cs="Times New Roman"/>
+        </w:rPr>
+        <w:t xml:space="preserve"> for input types (numbers, text, file types) minimizes incorrect entries.</w:t>
+      </w:r>
+    </w:p>
+    <w:p>
+      <w:pPr>
+        <w:numPr>
+          <w:ilvl w:val="0"/>
+          <w:numId w:val="27"/>
+        </w:numPr>
+        <w:spacing w:line="240" w:lineRule="auto"/>
+        <w:rPr>
+          <w:rFonts w:ascii="Times New Roman" w:hAnsi="Times New Roman" w:cs="Times New Roman"/>
+        </w:rPr>
+      </w:pPr>
+      <w:r>
+        <w:rPr>
+          <w:rFonts w:ascii="Times New Roman" w:hAnsi="Times New Roman" w:cs="Times New Roman"/>
+          <w:b/>
+          <w:bCs/>
+        </w:rPr>
+        <w:t>Server-side checks</w:t>
+      </w:r>
+      <w:r>
+        <w:rPr>
+          <w:rFonts w:ascii="Times New Roman" w:hAnsi="Times New Roman" w:cs="Times New Roman"/>
+        </w:rPr>
+        <w:t xml:space="preserve"> on all user inputs to validate data length, format (e.g., emails, names), and file size/type.</w:t>
+      </w:r>
+    </w:p>
+    <w:p>
+      <w:pPr>
+        <w:numPr>
+          <w:ilvl w:val="0"/>
+          <w:numId w:val="27"/>
+        </w:numPr>
+        <w:spacing w:line="240" w:lineRule="auto"/>
+        <w:rPr>
+          <w:rFonts w:ascii="Times New Roman" w:hAnsi="Times New Roman" w:cs="Times New Roman"/>
+        </w:rPr>
+      </w:pPr>
+      <w:r>
+        <w:rPr>
+          <w:rFonts w:ascii="Times New Roman" w:hAnsi="Times New Roman" w:cs="Times New Roman"/>
+        </w:rPr>
+        <w:lastRenderedPageBreak/>
+        <w:t>Inline form feedback (highlighting errors and guiding users to correct them) reduces invalid submissions.</w:t>
+      </w:r>
+    </w:p>
+    <w:p>
+      <w:pPr>
+        <w:spacing w:line="240" w:lineRule="auto"/>
+        <w:rPr>
+          <w:rFonts w:ascii="Times New Roman" w:hAnsi="Times New Roman" w:cs="Times New Roman"/>
+          <w:lang w:val="en-US"/>
+        </w:rPr>
+      </w:pPr>
     </w:p>
     <w:sectPr>
       <w:pgSz w:w="11906" w:h="16838"/>
@@ -1638,6 +2106,155 @@
     </w:lvl>
   </w:abstractNum>
   <w:abstractNum w:abstractNumId="2" w15:restartNumberingAfterBreak="0">
+    <w:nsid w:val="0E807ACD"/>
+    <w:multiLevelType w:val="multilevel"/>
+    <w:tmpl w:val="A03C8F98"/>
+    <w:lvl w:ilvl="0">
+      <w:start w:val="1"/>
+      <w:numFmt w:val="bullet"/>
+      <w:lvlText w:val=""/>
+      <w:lvlJc w:val="left"/>
+      <w:pPr>
+        <w:tabs>
+          <w:tab w:val="num" w:pos="720"/>
+        </w:tabs>
+        <w:ind w:left="720" w:hanging="360"/>
+      </w:pPr>
+      <w:rPr>
+        <w:rFonts w:ascii="Symbol" w:hAnsi="Symbol" w:hint="default"/>
+        <w:sz w:val="20"/>
+      </w:rPr>
+    </w:lvl>
+    <w:lvl w:ilvl="1" w:tentative="1">
+      <w:start w:val="1"/>
+      <w:numFmt w:val="bullet"/>
+      <w:lvlText w:val="o"/>
+      <w:lvlJc w:val="left"/>
+      <w:pPr>
+        <w:tabs>
+          <w:tab w:val="num" w:pos="1440"/>
+        </w:tabs>
+        <w:ind w:left="1440" w:hanging="360"/>
+      </w:pPr>
+      <w:rPr>
+        <w:rFonts w:ascii="Courier New" w:hAnsi="Courier New" w:hint="default"/>
+        <w:sz w:val="20"/>
+      </w:rPr>
+    </w:lvl>
+    <w:lvl w:ilvl="2" w:tentative="1">
+      <w:start w:val="1"/>
+      <w:numFmt w:val="bullet"/>
+      <w:lvlText w:val=""/>
+      <w:lvlJc w:val="left"/>
+      <w:pPr>
+        <w:tabs>
+          <w:tab w:val="num" w:pos="2160"/>
+        </w:tabs>
+        <w:ind w:left="2160" w:hanging="360"/>
+      </w:pPr>
+      <w:rPr>
+        <w:rFonts w:ascii="Wingdings" w:hAnsi="Wingdings" w:hint="default"/>
+        <w:sz w:val="20"/>
+      </w:rPr>
+    </w:lvl>
+    <w:lvl w:ilvl="3" w:tentative="1">
+      <w:start w:val="1"/>
+      <w:numFmt w:val="bullet"/>
+      <w:lvlText w:val=""/>
+      <w:lvlJc w:val="left"/>
+      <w:pPr>
+        <w:tabs>
+          <w:tab w:val="num" w:pos="2880"/>
+        </w:tabs>
+        <w:ind w:left="2880" w:hanging="360"/>
+      </w:pPr>
+      <w:rPr>
+        <w:rFonts w:ascii="Wingdings" w:hAnsi="Wingdings" w:hint="default"/>
+        <w:sz w:val="20"/>
+      </w:rPr>
+    </w:lvl>
+    <w:lvl w:ilvl="4" w:tentative="1">
+      <w:start w:val="1"/>
+      <w:numFmt w:val="bullet"/>
+      <w:lvlText w:val=""/>
+      <w:lvlJc w:val="left"/>
+      <w:pPr>
+        <w:tabs>
+          <w:tab w:val="num" w:pos="3600"/>
+        </w:tabs>
+        <w:ind w:left="3600" w:hanging="360"/>
+      </w:pPr>
+      <w:rPr>
+        <w:rFonts w:ascii="Wingdings" w:hAnsi="Wingdings" w:hint="default"/>
+        <w:sz w:val="20"/>
+      </w:rPr>
+    </w:lvl>
+    <w:lvl w:ilvl="5" w:tentative="1">
+      <w:start w:val="1"/>
+      <w:numFmt w:val="bullet"/>
+      <w:lvlText w:val=""/>
+      <w:lvlJc w:val="left"/>
+      <w:pPr>
+        <w:tabs>
+          <w:tab w:val="num" w:pos="4320"/>
+        </w:tabs>
+        <w:ind w:left="4320" w:hanging="360"/>
+      </w:pPr>
+      <w:rPr>
+        <w:rFonts w:ascii="Wingdings" w:hAnsi="Wingdings" w:hint="default"/>
+        <w:sz w:val="20"/>
+      </w:rPr>
+    </w:lvl>
+    <w:lvl w:ilvl="6" w:tentative="1">
+      <w:start w:val="1"/>
+      <w:numFmt w:val="bullet"/>
+      <w:lvlText w:val=""/>
+      <w:lvlJc w:val="left"/>
+      <w:pPr>
+        <w:tabs>
+          <w:tab w:val="num" w:pos="5040"/>
+        </w:tabs>
+        <w:ind w:left="5040" w:hanging="360"/>
+      </w:pPr>
+      <w:rPr>
+        <w:rFonts w:ascii="Wingdings" w:hAnsi="Wingdings" w:hint="default"/>
+        <w:sz w:val="20"/>
+      </w:rPr>
+    </w:lvl>
+    <w:lvl w:ilvl="7" w:tentative="1">
+      <w:start w:val="1"/>
+      <w:numFmt w:val="bullet"/>
+      <w:lvlText w:val=""/>
+      <w:lvlJc w:val="left"/>
+      <w:pPr>
+        <w:tabs>
+          <w:tab w:val="num" w:pos="5760"/>
+        </w:tabs>
+        <w:ind w:left="5760" w:hanging="360"/>
+      </w:pPr>
+      <w:rPr>
+        <w:rFonts w:ascii="Wingdings" w:hAnsi="Wingdings" w:hint="default"/>
+        <w:sz w:val="20"/>
+      </w:rPr>
+    </w:lvl>
+    <w:lvl w:ilvl="8" w:tentative="1">
+      <w:start w:val="1"/>
+      <w:numFmt w:val="bullet"/>
+      <w:lvlText w:val=""/>
+      <w:lvlJc w:val="left"/>
+      <w:pPr>
+        <w:tabs>
+          <w:tab w:val="num" w:pos="6480"/>
+        </w:tabs>
+        <w:ind w:left="6480" w:hanging="360"/>
+      </w:pPr>
+      <w:rPr>
+        <w:rFonts w:ascii="Wingdings" w:hAnsi="Wingdings" w:hint="default"/>
+        <w:sz w:val="20"/>
+      </w:rPr>
+    </w:lvl>
+  </w:abstractNum>
+  <w:abstractNum w:abstractNumId="3" w15:restartNumberingAfterBreak="0">
     <w:nsid w:val="13EC7BC8"/>
     <w:multiLevelType w:val="hybridMultilevel"/>
     <w:tmpl w:val="5B400EE0"/>
@@ -1726,7 +2343,7 @@
       </w:pPr>
     </w:lvl>
   </w:abstractNum>
-  <w:abstractNum w:abstractNumId="3" w15:restartNumberingAfterBreak="0">
+  <w:abstractNum w:abstractNumId="4" w15:restartNumberingAfterBreak="0">
     <w:nsid w:val="1A596EDA"/>
     <w:multiLevelType w:val="multilevel"/>
     <w:tmpl w:val="037AAF6E"/>
@@ -1875,7 +2492,7 @@
       </w:rPr>
     </w:lvl>
   </w:abstractNum>
-  <w:abstractNum w:abstractNumId="4" w15:restartNumberingAfterBreak="0">
+  <w:abstractNum w:abstractNumId="5" w15:restartNumberingAfterBreak="0">
     <w:nsid w:val="1B0A1196"/>
     <w:multiLevelType w:val="multilevel"/>
     <w:tmpl w:val="ACE66708"/>
@@ -2024,7 +2641,7 @@
       </w:rPr>
     </w:lvl>
   </w:abstractNum>
-  <w:abstractNum w:abstractNumId="5" w15:restartNumberingAfterBreak="0">
+  <w:abstractNum w:abstractNumId="6" w15:restartNumberingAfterBreak="0">
     <w:nsid w:val="1C760187"/>
     <w:multiLevelType w:val="multilevel"/>
     <w:tmpl w:val="A420E726"/>
@@ -2173,7 +2790,7 @@
       </w:rPr>
     </w:lvl>
   </w:abstractNum>
-  <w:abstractNum w:abstractNumId="6" w15:restartNumberingAfterBreak="0">
+  <w:abstractNum w:abstractNumId="7" w15:restartNumberingAfterBreak="0">
     <w:nsid w:val="1CF17127"/>
     <w:multiLevelType w:val="multilevel"/>
     <w:tmpl w:val="661CBF5A"/>
@@ -2322,7 +2939,7 @@
       </w:rPr>
     </w:lvl>
   </w:abstractNum>
-  <w:abstractNum w:abstractNumId="7" w15:restartNumberingAfterBreak="0">
+  <w:abstractNum w:abstractNumId="8" w15:restartNumberingAfterBreak="0">
     <w:nsid w:val="21B979FE"/>
     <w:multiLevelType w:val="multilevel"/>
     <w:tmpl w:val="9DE87372"/>
@@ -2471,7 +3088,156 @@
       </w:rPr>
     </w:lvl>
   </w:abstractNum>
-  <w:abstractNum w:abstractNumId="8" w15:restartNumberingAfterBreak="0">
+  <w:abstractNum w:abstractNumId="9" w15:restartNumberingAfterBreak="0">
+    <w:nsid w:val="251C6EDB"/>
+    <w:multiLevelType w:val="multilevel"/>
+    <w:tmpl w:val="13E460F8"/>
+    <w:lvl w:ilvl="0">
+      <w:start w:val="1"/>
+      <w:numFmt w:val="bullet"/>
+      <w:lvlText w:val=""/>
+      <w:lvlJc w:val="left"/>
+      <w:pPr>
+        <w:tabs>
+          <w:tab w:val="num" w:pos="720"/>
+        </w:tabs>
+        <w:ind w:left="720" w:hanging="360"/>
+      </w:pPr>
+      <w:rPr>
+        <w:rFonts w:ascii="Symbol" w:hAnsi="Symbol" w:hint="default"/>
+        <w:sz w:val="20"/>
+      </w:rPr>
+    </w:lvl>
+    <w:lvl w:ilvl="1" w:tentative="1">
+      <w:start w:val="1"/>
+      <w:numFmt w:val="bullet"/>
+      <w:lvlText w:val="o"/>
+      <w:lvlJc w:val="left"/>
+      <w:pPr>
+        <w:tabs>
+          <w:tab w:val="num" w:pos="1440"/>
+        </w:tabs>
+        <w:ind w:left="1440" w:hanging="360"/>
+      </w:pPr>
+      <w:rPr>
+        <w:rFonts w:ascii="Courier New" w:hAnsi="Courier New" w:hint="default"/>
+        <w:sz w:val="20"/>
+      </w:rPr>
+    </w:lvl>
+    <w:lvl w:ilvl="2" w:tentative="1">
+      <w:start w:val="1"/>
+      <w:numFmt w:val="bullet"/>
+      <w:lvlText w:val=""/>
+      <w:lvlJc w:val="left"/>
+      <w:pPr>
+        <w:tabs>
+          <w:tab w:val="num" w:pos="2160"/>
+        </w:tabs>
+        <w:ind w:left="2160" w:hanging="360"/>
+      </w:pPr>
+      <w:rPr>
+        <w:rFonts w:ascii="Wingdings" w:hAnsi="Wingdings" w:hint="default"/>
+        <w:sz w:val="20"/>
+      </w:rPr>
+    </w:lvl>
+    <w:lvl w:ilvl="3" w:tentative="1">
+      <w:start w:val="1"/>
+      <w:numFmt w:val="bullet"/>
+      <w:lvlText w:val=""/>
+      <w:lvlJc w:val="left"/>
+      <w:pPr>
+        <w:tabs>
+          <w:tab w:val="num" w:pos="2880"/>
+        </w:tabs>
+        <w:ind w:left="2880" w:hanging="360"/>
+      </w:pPr>
+      <w:rPr>
+        <w:rFonts w:ascii="Wingdings" w:hAnsi="Wingdings" w:hint="default"/>
+        <w:sz w:val="20"/>
+      </w:rPr>
+    </w:lvl>
+    <w:lvl w:ilvl="4" w:tentative="1">
+      <w:start w:val="1"/>
+      <w:numFmt w:val="bullet"/>
+      <w:lvlText w:val=""/>
+      <w:lvlJc w:val="left"/>
+      <w:pPr>
+        <w:tabs>
+          <w:tab w:val="num" w:pos="3600"/>
+        </w:tabs>
+        <w:ind w:left="3600" w:hanging="360"/>
+      </w:pPr>
+      <w:rPr>
+        <w:rFonts w:ascii="Wingdings" w:hAnsi="Wingdings" w:hint="default"/>
+        <w:sz w:val="20"/>
+      </w:rPr>
+    </w:lvl>
+    <w:lvl w:ilvl="5" w:tentative="1">
+      <w:start w:val="1"/>
+      <w:numFmt w:val="bullet"/>
+      <w:lvlText w:val=""/>
+      <w:lvlJc w:val="left"/>
+      <w:pPr>
+        <w:tabs>
+          <w:tab w:val="num" w:pos="4320"/>
+        </w:tabs>
+        <w:ind w:left="4320" w:hanging="360"/>
+      </w:pPr>
+      <w:rPr>
+        <w:rFonts w:ascii="Wingdings" w:hAnsi="Wingdings" w:hint="default"/>
+        <w:sz w:val="20"/>
+      </w:rPr>
+    </w:lvl>
+    <w:lvl w:ilvl="6" w:tentative="1">
+      <w:start w:val="1"/>
+      <w:numFmt w:val="bullet"/>
+      <w:lvlText w:val=""/>
+      <w:lvlJc w:val="left"/>
+      <w:pPr>
+        <w:tabs>
+          <w:tab w:val="num" w:pos="5040"/>
+        </w:tabs>
+        <w:ind w:left="5040" w:hanging="360"/>
+      </w:pPr>
+      <w:rPr>
+        <w:rFonts w:ascii="Wingdings" w:hAnsi="Wingdings" w:hint="default"/>
+        <w:sz w:val="20"/>
+      </w:rPr>
+    </w:lvl>
+    <w:lvl w:ilvl="7" w:tentative="1">
+      <w:start w:val="1"/>
+      <w:numFmt w:val="bullet"/>
+      <w:lvlText w:val=""/>
+      <w:lvlJc w:val="left"/>
+      <w:pPr>
+        <w:tabs>
+          <w:tab w:val="num" w:pos="5760"/>
+        </w:tabs>
+        <w:ind w:left="5760" w:hanging="360"/>
+      </w:pPr>
+      <w:rPr>
+        <w:rFonts w:ascii="Wingdings" w:hAnsi="Wingdings" w:hint="default"/>
+        <w:sz w:val="20"/>
+      </w:rPr>
+    </w:lvl>
+    <w:lvl w:ilvl="8" w:tentative="1">
+      <w:start w:val="1"/>
+      <w:numFmt w:val="bullet"/>
+      <w:lvlText w:val=""/>
+      <w:lvlJc w:val="left"/>
+      <w:pPr>
+        <w:tabs>
+          <w:tab w:val="num" w:pos="6480"/>
+        </w:tabs>
+        <w:ind w:left="6480" w:hanging="360"/>
+      </w:pPr>
+      <w:rPr>
+        <w:rFonts w:ascii="Wingdings" w:hAnsi="Wingdings" w:hint="default"/>
+        <w:sz w:val="20"/>
+      </w:rPr>
+    </w:lvl>
+  </w:abstractNum>
+  <w:abstractNum w:abstractNumId="10" w15:restartNumberingAfterBreak="0">
     <w:nsid w:val="28F15060"/>
     <w:multiLevelType w:val="multilevel"/>
     <w:tmpl w:val="7E702A82"/>
@@ -2620,7 +3386,454 @@
       </w:rPr>
     </w:lvl>
   </w:abstractNum>
-  <w:abstractNum w:abstractNumId="9" w15:restartNumberingAfterBreak="0">
+  <w:abstractNum w:abstractNumId="11" w15:restartNumberingAfterBreak="0">
+    <w:nsid w:val="318B5958"/>
+    <w:multiLevelType w:val="multilevel"/>
+    <w:tmpl w:val="99562686"/>
+    <w:lvl w:ilvl="0">
+      <w:start w:val="1"/>
+      <w:numFmt w:val="bullet"/>
+      <w:lvlText w:val=""/>
+      <w:lvlJc w:val="left"/>
+      <w:pPr>
+        <w:tabs>
+          <w:tab w:val="num" w:pos="720"/>
+        </w:tabs>
+        <w:ind w:left="720" w:hanging="360"/>
+      </w:pPr>
+      <w:rPr>
+        <w:rFonts w:ascii="Symbol" w:hAnsi="Symbol" w:hint="default"/>
+        <w:sz w:val="20"/>
+      </w:rPr>
+    </w:lvl>
+    <w:lvl w:ilvl="1" w:tentative="1">
+      <w:start w:val="1"/>
+      <w:numFmt w:val="bullet"/>
+      <w:lvlText w:val="o"/>
+      <w:lvlJc w:val="left"/>
+      <w:pPr>
+        <w:tabs>
+          <w:tab w:val="num" w:pos="1440"/>
+        </w:tabs>
+        <w:ind w:left="1440" w:hanging="360"/>
+      </w:pPr>
+      <w:rPr>
+        <w:rFonts w:ascii="Courier New" w:hAnsi="Courier New" w:hint="default"/>
+        <w:sz w:val="20"/>
+      </w:rPr>
+    </w:lvl>
+    <w:lvl w:ilvl="2" w:tentative="1">
+      <w:start w:val="1"/>
+      <w:numFmt w:val="bullet"/>
+      <w:lvlText w:val=""/>
+      <w:lvlJc w:val="left"/>
+      <w:pPr>
+        <w:tabs>
+          <w:tab w:val="num" w:pos="2160"/>
+        </w:tabs>
+        <w:ind w:left="2160" w:hanging="360"/>
+      </w:pPr>
+      <w:rPr>
+        <w:rFonts w:ascii="Wingdings" w:hAnsi="Wingdings" w:hint="default"/>
+        <w:sz w:val="20"/>
+      </w:rPr>
+    </w:lvl>
+    <w:lvl w:ilvl="3" w:tentative="1">
+      <w:start w:val="1"/>
+      <w:numFmt w:val="bullet"/>
+      <w:lvlText w:val=""/>
+      <w:lvlJc w:val="left"/>
+      <w:pPr>
+        <w:tabs>
+          <w:tab w:val="num" w:pos="2880"/>
+        </w:tabs>
+        <w:ind w:left="2880" w:hanging="360"/>
+      </w:pPr>
+      <w:rPr>
+        <w:rFonts w:ascii="Wingdings" w:hAnsi="Wingdings" w:hint="default"/>
+        <w:sz w:val="20"/>
+      </w:rPr>
+    </w:lvl>
+    <w:lvl w:ilvl="4" w:tentative="1">
+      <w:start w:val="1"/>
+      <w:numFmt w:val="bullet"/>
+      <w:lvlText w:val=""/>
+      <w:lvlJc w:val="left"/>
+      <w:pPr>
+        <w:tabs>
+          <w:tab w:val="num" w:pos="3600"/>
+        </w:tabs>
+        <w:ind w:left="3600" w:hanging="360"/>
+      </w:pPr>
+      <w:rPr>
+        <w:rFonts w:ascii="Wingdings" w:hAnsi="Wingdings" w:hint="default"/>
+        <w:sz w:val="20"/>
+      </w:rPr>
+    </w:lvl>
+    <w:lvl w:ilvl="5" w:tentative="1">
+      <w:start w:val="1"/>
+      <w:numFmt w:val="bullet"/>
+      <w:lvlText w:val=""/>
+      <w:lvlJc w:val="left"/>
+      <w:pPr>
+        <w:tabs>
+          <w:tab w:val="num" w:pos="4320"/>
+        </w:tabs>
+        <w:ind w:left="4320" w:hanging="360"/>
+      </w:pPr>
+      <w:rPr>
+        <w:rFonts w:ascii="Wingdings" w:hAnsi="Wingdings" w:hint="default"/>
+        <w:sz w:val="20"/>
+      </w:rPr>
+    </w:lvl>
+    <w:lvl w:ilvl="6" w:tentative="1">
+      <w:start w:val="1"/>
+      <w:numFmt w:val="bullet"/>
+      <w:lvlText w:val=""/>
+      <w:lvlJc w:val="left"/>
+      <w:pPr>
+        <w:tabs>
+          <w:tab w:val="num" w:pos="5040"/>
+        </w:tabs>
+        <w:ind w:left="5040" w:hanging="360"/>
+      </w:pPr>
+      <w:rPr>
+        <w:rFonts w:ascii="Wingdings" w:hAnsi="Wingdings" w:hint="default"/>
+        <w:sz w:val="20"/>
+      </w:rPr>
+    </w:lvl>
+    <w:lvl w:ilvl="7" w:tentative="1">
+      <w:start w:val="1"/>
+      <w:numFmt w:val="bullet"/>
+      <w:lvlText w:val=""/>
+      <w:lvlJc w:val="left"/>
+      <w:pPr>
+        <w:tabs>
+          <w:tab w:val="num" w:pos="5760"/>
+        </w:tabs>
+        <w:ind w:left="5760" w:hanging="360"/>
+      </w:pPr>
+      <w:rPr>
+        <w:rFonts w:ascii="Wingdings" w:hAnsi="Wingdings" w:hint="default"/>
+        <w:sz w:val="20"/>
+      </w:rPr>
+    </w:lvl>
+    <w:lvl w:ilvl="8" w:tentative="1">
+      <w:start w:val="1"/>
+      <w:numFmt w:val="bullet"/>
+      <w:lvlText w:val=""/>
+      <w:lvlJc w:val="left"/>
+      <w:pPr>
+        <w:tabs>
+          <w:tab w:val="num" w:pos="6480"/>
+        </w:tabs>
+        <w:ind w:left="6480" w:hanging="360"/>
+      </w:pPr>
+      <w:rPr>
+        <w:rFonts w:ascii="Wingdings" w:hAnsi="Wingdings" w:hint="default"/>
+        <w:sz w:val="20"/>
+      </w:rPr>
+    </w:lvl>
+  </w:abstractNum>
+  <w:abstractNum w:abstractNumId="12" w15:restartNumberingAfterBreak="0">
+    <w:nsid w:val="31EE21C2"/>
+    <w:multiLevelType w:val="multilevel"/>
+    <w:tmpl w:val="89F85DCA"/>
+    <w:lvl w:ilvl="0">
+      <w:start w:val="1"/>
+      <w:numFmt w:val="bullet"/>
+      <w:lvlText w:val=""/>
+      <w:lvlJc w:val="left"/>
+      <w:pPr>
+        <w:tabs>
+          <w:tab w:val="num" w:pos="720"/>
+        </w:tabs>
+        <w:ind w:left="720" w:hanging="360"/>
+      </w:pPr>
+      <w:rPr>
+        <w:rFonts w:ascii="Symbol" w:hAnsi="Symbol" w:hint="default"/>
+        <w:sz w:val="20"/>
+      </w:rPr>
+    </w:lvl>
+    <w:lvl w:ilvl="1" w:tentative="1">
+      <w:start w:val="1"/>
+      <w:numFmt w:val="bullet"/>
+      <w:lvlText w:val="o"/>
+      <w:lvlJc w:val="left"/>
+      <w:pPr>
+        <w:tabs>
+          <w:tab w:val="num" w:pos="1440"/>
+        </w:tabs>
+        <w:ind w:left="1440" w:hanging="360"/>
+      </w:pPr>
+      <w:rPr>
+        <w:rFonts w:ascii="Courier New" w:hAnsi="Courier New" w:hint="default"/>
+        <w:sz w:val="20"/>
+      </w:rPr>
+    </w:lvl>
+    <w:lvl w:ilvl="2" w:tentative="1">
+      <w:start w:val="1"/>
+      <w:numFmt w:val="bullet"/>
+      <w:lvlText w:val=""/>
+      <w:lvlJc w:val="left"/>
+      <w:pPr>
+        <w:tabs>
+          <w:tab w:val="num" w:pos="2160"/>
+        </w:tabs>
+        <w:ind w:left="2160" w:hanging="360"/>
+      </w:pPr>
+      <w:rPr>
+        <w:rFonts w:ascii="Wingdings" w:hAnsi="Wingdings" w:hint="default"/>
+        <w:sz w:val="20"/>
+      </w:rPr>
+    </w:lvl>
+    <w:lvl w:ilvl="3" w:tentative="1">
+      <w:start w:val="1"/>
+      <w:numFmt w:val="bullet"/>
+      <w:lvlText w:val=""/>
+      <w:lvlJc w:val="left"/>
+      <w:pPr>
+        <w:tabs>
+          <w:tab w:val="num" w:pos="2880"/>
+        </w:tabs>
+        <w:ind w:left="2880" w:hanging="360"/>
+      </w:pPr>
+      <w:rPr>
+        <w:rFonts w:ascii="Wingdings" w:hAnsi="Wingdings" w:hint="default"/>
+        <w:sz w:val="20"/>
+      </w:rPr>
+    </w:lvl>
+    <w:lvl w:ilvl="4" w:tentative="1">
+      <w:start w:val="1"/>
+      <w:numFmt w:val="bullet"/>
+      <w:lvlText w:val=""/>
+      <w:lvlJc w:val="left"/>
+      <w:pPr>
+        <w:tabs>
+          <w:tab w:val="num" w:pos="3600"/>
+        </w:tabs>
+        <w:ind w:left="3600" w:hanging="360"/>
+      </w:pPr>
+      <w:rPr>
+        <w:rFonts w:ascii="Wingdings" w:hAnsi="Wingdings" w:hint="default"/>
+        <w:sz w:val="20"/>
+      </w:rPr>
+    </w:lvl>
+    <w:lvl w:ilvl="5" w:tentative="1">
+      <w:start w:val="1"/>
+      <w:numFmt w:val="bullet"/>
+      <w:lvlText w:val=""/>
+      <w:lvlJc w:val="left"/>
+      <w:pPr>
+        <w:tabs>
+          <w:tab w:val="num" w:pos="4320"/>
+        </w:tabs>
+        <w:ind w:left="4320" w:hanging="360"/>
+      </w:pPr>
+      <w:rPr>
+        <w:rFonts w:ascii="Wingdings" w:hAnsi="Wingdings" w:hint="default"/>
+        <w:sz w:val="20"/>
+      </w:rPr>
+    </w:lvl>
+    <w:lvl w:ilvl="6" w:tentative="1">
+      <w:start w:val="1"/>
+      <w:numFmt w:val="bullet"/>
+      <w:lvlText w:val=""/>
+      <w:lvlJc w:val="left"/>
+      <w:pPr>
+        <w:tabs>
+          <w:tab w:val="num" w:pos="5040"/>
+        </w:tabs>
+        <w:ind w:left="5040" w:hanging="360"/>
+      </w:pPr>
+      <w:rPr>
+        <w:rFonts w:ascii="Wingdings" w:hAnsi="Wingdings" w:hint="default"/>
+        <w:sz w:val="20"/>
+      </w:rPr>
+    </w:lvl>
+    <w:lvl w:ilvl="7" w:tentative="1">
+      <w:start w:val="1"/>
+      <w:numFmt w:val="bullet"/>
+      <w:lvlText w:val=""/>
+      <w:lvlJc w:val="left"/>
+      <w:pPr>
+        <w:tabs>
+          <w:tab w:val="num" w:pos="5760"/>
+        </w:tabs>
+        <w:ind w:left="5760" w:hanging="360"/>
+      </w:pPr>
+      <w:rPr>
+        <w:rFonts w:ascii="Wingdings" w:hAnsi="Wingdings" w:hint="default"/>
+        <w:sz w:val="20"/>
+      </w:rPr>
+    </w:lvl>
+    <w:lvl w:ilvl="8" w:tentative="1">
+      <w:start w:val="1"/>
+      <w:numFmt w:val="bullet"/>
+      <w:lvlText w:val=""/>
+      <w:lvlJc w:val="left"/>
+      <w:pPr>
+        <w:tabs>
+          <w:tab w:val="num" w:pos="6480"/>
+        </w:tabs>
+        <w:ind w:left="6480" w:hanging="360"/>
+      </w:pPr>
+      <w:rPr>
+        <w:rFonts w:ascii="Wingdings" w:hAnsi="Wingdings" w:hint="default"/>
+        <w:sz w:val="20"/>
+      </w:rPr>
+    </w:lvl>
+  </w:abstractNum>
+  <w:abstractNum w:abstractNumId="13" w15:restartNumberingAfterBreak="0">
+    <w:nsid w:val="36C56E8F"/>
+    <w:multiLevelType w:val="multilevel"/>
+    <w:tmpl w:val="535EA72E"/>
+    <w:lvl w:ilvl="0">
+      <w:start w:val="1"/>
+      <w:numFmt w:val="bullet"/>
+      <w:lvlText w:val=""/>
+      <w:lvlJc w:val="left"/>
+      <w:pPr>
+        <w:tabs>
+          <w:tab w:val="num" w:pos="720"/>
+        </w:tabs>
+        <w:ind w:left="720" w:hanging="360"/>
+      </w:pPr>
+      <w:rPr>
+        <w:rFonts w:ascii="Symbol" w:hAnsi="Symbol" w:hint="default"/>
+        <w:sz w:val="20"/>
+      </w:rPr>
+    </w:lvl>
+    <w:lvl w:ilvl="1" w:tentative="1">
+      <w:start w:val="1"/>
+      <w:numFmt w:val="bullet"/>
+      <w:lvlText w:val="o"/>
+      <w:lvlJc w:val="left"/>
+      <w:pPr>
+        <w:tabs>
+          <w:tab w:val="num" w:pos="1440"/>
+        </w:tabs>
+        <w:ind w:left="1440" w:hanging="360"/>
+      </w:pPr>
+      <w:rPr>
+        <w:rFonts w:ascii="Courier New" w:hAnsi="Courier New" w:hint="default"/>
+        <w:sz w:val="20"/>
+      </w:rPr>
+    </w:lvl>
+    <w:lvl w:ilvl="2" w:tentative="1">
+      <w:start w:val="1"/>
+      <w:numFmt w:val="bullet"/>
+      <w:lvlText w:val=""/>
+      <w:lvlJc w:val="left"/>
+      <w:pPr>
+        <w:tabs>
+          <w:tab w:val="num" w:pos="2160"/>
+        </w:tabs>
+        <w:ind w:left="2160" w:hanging="360"/>
+      </w:pPr>
+      <w:rPr>
+        <w:rFonts w:ascii="Wingdings" w:hAnsi="Wingdings" w:hint="default"/>
+        <w:sz w:val="20"/>
+      </w:rPr>
+    </w:lvl>
+    <w:lvl w:ilvl="3" w:tentative="1">
+      <w:start w:val="1"/>
+      <w:numFmt w:val="bullet"/>
+      <w:lvlText w:val=""/>
+      <w:lvlJc w:val="left"/>
+      <w:pPr>
+        <w:tabs>
+          <w:tab w:val="num" w:pos="2880"/>
+        </w:tabs>
+        <w:ind w:left="2880" w:hanging="360"/>
+      </w:pPr>
+      <w:rPr>
+        <w:rFonts w:ascii="Wingdings" w:hAnsi="Wingdings" w:hint="default"/>
+        <w:sz w:val="20"/>
+      </w:rPr>
+    </w:lvl>
+    <w:lvl w:ilvl="4" w:tentative="1">
+      <w:start w:val="1"/>
+      <w:numFmt w:val="bullet"/>
+      <w:lvlText w:val=""/>
+      <w:lvlJc w:val="left"/>
+      <w:pPr>
+        <w:tabs>
+          <w:tab w:val="num" w:pos="3600"/>
+        </w:tabs>
+        <w:ind w:left="3600" w:hanging="360"/>
+      </w:pPr>
+      <w:rPr>
+        <w:rFonts w:ascii="Wingdings" w:hAnsi="Wingdings" w:hint="default"/>
+        <w:sz w:val="20"/>
+      </w:rPr>
+    </w:lvl>
+    <w:lvl w:ilvl="5" w:tentative="1">
+      <w:start w:val="1"/>
+      <w:numFmt w:val="bullet"/>
+      <w:lvlText w:val=""/>
+      <w:lvlJc w:val="left"/>
+      <w:pPr>
+        <w:tabs>
+          <w:tab w:val="num" w:pos="4320"/>
+        </w:tabs>
+        <w:ind w:left="4320" w:hanging="360"/>
+      </w:pPr>
+      <w:rPr>
+        <w:rFonts w:ascii="Wingdings" w:hAnsi="Wingdings" w:hint="default"/>
+        <w:sz w:val="20"/>
+      </w:rPr>
+    </w:lvl>
+    <w:lvl w:ilvl="6" w:tentative="1">
+      <w:start w:val="1"/>
+      <w:numFmt w:val="bullet"/>
+      <w:lvlText w:val=""/>
+      <w:lvlJc w:val="left"/>
+      <w:pPr>
+        <w:tabs>
+          <w:tab w:val="num" w:pos="5040"/>
+        </w:tabs>
+        <w:ind w:left="5040" w:hanging="360"/>
+      </w:pPr>
+      <w:rPr>
+        <w:rFonts w:ascii="Wingdings" w:hAnsi="Wingdings" w:hint="default"/>
+        <w:sz w:val="20"/>
+      </w:rPr>
+    </w:lvl>
+    <w:lvl w:ilvl="7" w:tentative="1">
+      <w:start w:val="1"/>
+      <w:numFmt w:val="bullet"/>
+      <w:lvlText w:val=""/>
+      <w:lvlJc w:val="left"/>
+      <w:pPr>
+        <w:tabs>
+          <w:tab w:val="num" w:pos="5760"/>
+        </w:tabs>
+        <w:ind w:left="5760" w:hanging="360"/>
+      </w:pPr>
+      <w:rPr>
+        <w:rFonts w:ascii="Wingdings" w:hAnsi="Wingdings" w:hint="default"/>
+        <w:sz w:val="20"/>
+      </w:rPr>
+    </w:lvl>
+    <w:lvl w:ilvl="8" w:tentative="1">
+      <w:start w:val="1"/>
+      <w:numFmt w:val="bullet"/>
+      <w:lvlText w:val=""/>
+      <w:lvlJc w:val="left"/>
+      <w:pPr>
+        <w:tabs>
+          <w:tab w:val="num" w:pos="6480"/>
+        </w:tabs>
+        <w:ind w:left="6480" w:hanging="360"/>
+      </w:pPr>
+      <w:rPr>
+        <w:rFonts w:ascii="Wingdings" w:hAnsi="Wingdings" w:hint="default"/>
+        <w:sz w:val="20"/>
+      </w:rPr>
+    </w:lvl>
+  </w:abstractNum>
+  <w:abstractNum w:abstractNumId="14" w15:restartNumberingAfterBreak="0">
     <w:nsid w:val="37114745"/>
     <w:multiLevelType w:val="multilevel"/>
     <w:tmpl w:val="A9FC9C06"/>
@@ -2769,7 +3982,7 @@
       </w:rPr>
     </w:lvl>
   </w:abstractNum>
-  <w:abstractNum w:abstractNumId="10" w15:restartNumberingAfterBreak="0">
+  <w:abstractNum w:abstractNumId="15" w15:restartNumberingAfterBreak="0">
     <w:nsid w:val="3FAC7348"/>
     <w:multiLevelType w:val="multilevel"/>
     <w:tmpl w:val="A9C0C45C"/>
@@ -2918,7 +4131,7 @@
       </w:rPr>
     </w:lvl>
   </w:abstractNum>
-  <w:abstractNum w:abstractNumId="11" w15:restartNumberingAfterBreak="0">
+  <w:abstractNum w:abstractNumId="16" w15:restartNumberingAfterBreak="0">
     <w:nsid w:val="41297781"/>
     <w:multiLevelType w:val="multilevel"/>
     <w:tmpl w:val="E6029D00"/>
@@ -3067,7 +4280,156 @@
       </w:rPr>
     </w:lvl>
   </w:abstractNum>
-  <w:abstractNum w:abstractNumId="12" w15:restartNumberingAfterBreak="0">
+  <w:abstractNum w:abstractNumId="17" w15:restartNumberingAfterBreak="0">
+    <w:nsid w:val="414B18D1"/>
+    <w:multiLevelType w:val="multilevel"/>
+    <w:tmpl w:val="96B2B9D4"/>
+    <w:lvl w:ilvl="0">
+      <w:start w:val="1"/>
+      <w:numFmt w:val="bullet"/>
+      <w:lvlText w:val=""/>
+      <w:lvlJc w:val="left"/>
+      <w:pPr>
+        <w:tabs>
+          <w:tab w:val="num" w:pos="720"/>
+        </w:tabs>
+        <w:ind w:left="720" w:hanging="360"/>
+      </w:pPr>
+      <w:rPr>
+        <w:rFonts w:ascii="Symbol" w:hAnsi="Symbol" w:hint="default"/>
+        <w:sz w:val="20"/>
+      </w:rPr>
+    </w:lvl>
+    <w:lvl w:ilvl="1" w:tentative="1">
+      <w:start w:val="1"/>
+      <w:numFmt w:val="bullet"/>
+      <w:lvlText w:val="o"/>
+      <w:lvlJc w:val="left"/>
+      <w:pPr>
+        <w:tabs>
+          <w:tab w:val="num" w:pos="1440"/>
+        </w:tabs>
+        <w:ind w:left="1440" w:hanging="360"/>
+      </w:pPr>
+      <w:rPr>
+        <w:rFonts w:ascii="Courier New" w:hAnsi="Courier New" w:hint="default"/>
+        <w:sz w:val="20"/>
+      </w:rPr>
+    </w:lvl>
+    <w:lvl w:ilvl="2" w:tentative="1">
+      <w:start w:val="1"/>
+      <w:numFmt w:val="bullet"/>
+      <w:lvlText w:val=""/>
+      <w:lvlJc w:val="left"/>
+      <w:pPr>
+        <w:tabs>
+          <w:tab w:val="num" w:pos="2160"/>
+        </w:tabs>
+        <w:ind w:left="2160" w:hanging="360"/>
+      </w:pPr>
+      <w:rPr>
+        <w:rFonts w:ascii="Wingdings" w:hAnsi="Wingdings" w:hint="default"/>
+        <w:sz w:val="20"/>
+      </w:rPr>
+    </w:lvl>
+    <w:lvl w:ilvl="3" w:tentative="1">
+      <w:start w:val="1"/>
+      <w:numFmt w:val="bullet"/>
+      <w:lvlText w:val=""/>
+      <w:lvlJc w:val="left"/>
+      <w:pPr>
+        <w:tabs>
+          <w:tab w:val="num" w:pos="2880"/>
+        </w:tabs>
+        <w:ind w:left="2880" w:hanging="360"/>
+      </w:pPr>
+      <w:rPr>
+        <w:rFonts w:ascii="Wingdings" w:hAnsi="Wingdings" w:hint="default"/>
+        <w:sz w:val="20"/>
+      </w:rPr>
+    </w:lvl>
+    <w:lvl w:ilvl="4" w:tentative="1">
+      <w:start w:val="1"/>
+      <w:numFmt w:val="bullet"/>
+      <w:lvlText w:val=""/>
+      <w:lvlJc w:val="left"/>
+      <w:pPr>
+        <w:tabs>
+          <w:tab w:val="num" w:pos="3600"/>
+        </w:tabs>
+        <w:ind w:left="3600" w:hanging="360"/>
+      </w:pPr>
+      <w:rPr>
+        <w:rFonts w:ascii="Wingdings" w:hAnsi="Wingdings" w:hint="default"/>
+        <w:sz w:val="20"/>
+      </w:rPr>
+    </w:lvl>
+    <w:lvl w:ilvl="5" w:tentative="1">
+      <w:start w:val="1"/>
+      <w:numFmt w:val="bullet"/>
+      <w:lvlText w:val=""/>
+      <w:lvlJc w:val="left"/>
+      <w:pPr>
+        <w:tabs>
+          <w:tab w:val="num" w:pos="4320"/>
+        </w:tabs>
+        <w:ind w:left="4320" w:hanging="360"/>
+      </w:pPr>
+      <w:rPr>
+        <w:rFonts w:ascii="Wingdings" w:hAnsi="Wingdings" w:hint="default"/>
+        <w:sz w:val="20"/>
+      </w:rPr>
+    </w:lvl>
+    <w:lvl w:ilvl="6" w:tentative="1">
+      <w:start w:val="1"/>
+      <w:numFmt w:val="bullet"/>
+      <w:lvlText w:val=""/>
+      <w:lvlJc w:val="left"/>
+      <w:pPr>
+        <w:tabs>
+          <w:tab w:val="num" w:pos="5040"/>
+        </w:tabs>
+        <w:ind w:left="5040" w:hanging="360"/>
+      </w:pPr>
+      <w:rPr>
+        <w:rFonts w:ascii="Wingdings" w:hAnsi="Wingdings" w:hint="default"/>
+        <w:sz w:val="20"/>
+      </w:rPr>
+    </w:lvl>
+    <w:lvl w:ilvl="7" w:tentative="1">
+      <w:start w:val="1"/>
+      <w:numFmt w:val="bullet"/>
+      <w:lvlText w:val=""/>
+      <w:lvlJc w:val="left"/>
+      <w:pPr>
+        <w:tabs>
+          <w:tab w:val="num" w:pos="5760"/>
+        </w:tabs>
+        <w:ind w:left="5760" w:hanging="360"/>
+      </w:pPr>
+      <w:rPr>
+        <w:rFonts w:ascii="Wingdings" w:hAnsi="Wingdings" w:hint="default"/>
+        <w:sz w:val="20"/>
+      </w:rPr>
+    </w:lvl>
+    <w:lvl w:ilvl="8" w:tentative="1">
+      <w:start w:val="1"/>
+      <w:numFmt w:val="bullet"/>
+      <w:lvlText w:val=""/>
+      <w:lvlJc w:val="left"/>
+      <w:pPr>
+        <w:tabs>
+          <w:tab w:val="num" w:pos="6480"/>
+        </w:tabs>
+        <w:ind w:left="6480" w:hanging="360"/>
+      </w:pPr>
+      <w:rPr>
+        <w:rFonts w:ascii="Wingdings" w:hAnsi="Wingdings" w:hint="default"/>
+        <w:sz w:val="20"/>
+      </w:rPr>
+    </w:lvl>
+  </w:abstractNum>
+  <w:abstractNum w:abstractNumId="18" w15:restartNumberingAfterBreak="0">
     <w:nsid w:val="417E5278"/>
     <w:multiLevelType w:val="multilevel"/>
     <w:tmpl w:val="2A28C118"/>
@@ -3216,7 +4578,156 @@
       </w:rPr>
     </w:lvl>
   </w:abstractNum>
-  <w:abstractNum w:abstractNumId="13" w15:restartNumberingAfterBreak="0">
+  <w:abstractNum w:abstractNumId="19" w15:restartNumberingAfterBreak="0">
+    <w:nsid w:val="437D6483"/>
+    <w:multiLevelType w:val="multilevel"/>
+    <w:tmpl w:val="84F64458"/>
+    <w:lvl w:ilvl="0">
+      <w:start w:val="1"/>
+      <w:numFmt w:val="bullet"/>
+      <w:lvlText w:val=""/>
+      <w:lvlJc w:val="left"/>
+      <w:pPr>
+        <w:tabs>
+          <w:tab w:val="num" w:pos="720"/>
+        </w:tabs>
+        <w:ind w:left="720" w:hanging="360"/>
+      </w:pPr>
+      <w:rPr>
+        <w:rFonts w:ascii="Symbol" w:hAnsi="Symbol" w:hint="default"/>
+        <w:sz w:val="20"/>
+      </w:rPr>
+    </w:lvl>
+    <w:lvl w:ilvl="1" w:tentative="1">
+      <w:start w:val="1"/>
+      <w:numFmt w:val="bullet"/>
+      <w:lvlText w:val="o"/>
+      <w:lvlJc w:val="left"/>
+      <w:pPr>
+        <w:tabs>
+          <w:tab w:val="num" w:pos="1440"/>
+        </w:tabs>
+        <w:ind w:left="1440" w:hanging="360"/>
+      </w:pPr>
+      <w:rPr>
+        <w:rFonts w:ascii="Courier New" w:hAnsi="Courier New" w:hint="default"/>
+        <w:sz w:val="20"/>
+      </w:rPr>
+    </w:lvl>
+    <w:lvl w:ilvl="2" w:tentative="1">
+      <w:start w:val="1"/>
+      <w:numFmt w:val="bullet"/>
+      <w:lvlText w:val=""/>
+      <w:lvlJc w:val="left"/>
+      <w:pPr>
+        <w:tabs>
+          <w:tab w:val="num" w:pos="2160"/>
+        </w:tabs>
+        <w:ind w:left="2160" w:hanging="360"/>
+      </w:pPr>
+      <w:rPr>
+        <w:rFonts w:ascii="Wingdings" w:hAnsi="Wingdings" w:hint="default"/>
+        <w:sz w:val="20"/>
+      </w:rPr>
+    </w:lvl>
+    <w:lvl w:ilvl="3" w:tentative="1">
+      <w:start w:val="1"/>
+      <w:numFmt w:val="bullet"/>
+      <w:lvlText w:val=""/>
+      <w:lvlJc w:val="left"/>
+      <w:pPr>
+        <w:tabs>
+          <w:tab w:val="num" w:pos="2880"/>
+        </w:tabs>
+        <w:ind w:left="2880" w:hanging="360"/>
+      </w:pPr>
+      <w:rPr>
+        <w:rFonts w:ascii="Wingdings" w:hAnsi="Wingdings" w:hint="default"/>
+        <w:sz w:val="20"/>
+      </w:rPr>
+    </w:lvl>
+    <w:lvl w:ilvl="4" w:tentative="1">
+      <w:start w:val="1"/>
+      <w:numFmt w:val="bullet"/>
+      <w:lvlText w:val=""/>
+      <w:lvlJc w:val="left"/>
+      <w:pPr>
+        <w:tabs>
+          <w:tab w:val="num" w:pos="3600"/>
+        </w:tabs>
+        <w:ind w:left="3600" w:hanging="360"/>
+      </w:pPr>
+      <w:rPr>
+        <w:rFonts w:ascii="Wingdings" w:hAnsi="Wingdings" w:hint="default"/>
+        <w:sz w:val="20"/>
+      </w:rPr>
+    </w:lvl>
+    <w:lvl w:ilvl="5" w:tentative="1">
+      <w:start w:val="1"/>
+      <w:numFmt w:val="bullet"/>
+      <w:lvlText w:val=""/>
+      <w:lvlJc w:val="left"/>
+      <w:pPr>
+        <w:tabs>
+          <w:tab w:val="num" w:pos="4320"/>
+        </w:tabs>
+        <w:ind w:left="4320" w:hanging="360"/>
+      </w:pPr>
+      <w:rPr>
+        <w:rFonts w:ascii="Wingdings" w:hAnsi="Wingdings" w:hint="default"/>
+        <w:sz w:val="20"/>
+      </w:rPr>
+    </w:lvl>
+    <w:lvl w:ilvl="6" w:tentative="1">
+      <w:start w:val="1"/>
+      <w:numFmt w:val="bullet"/>
+      <w:lvlText w:val=""/>
+      <w:lvlJc w:val="left"/>
+      <w:pPr>
+        <w:tabs>
+          <w:tab w:val="num" w:pos="5040"/>
+        </w:tabs>
+        <w:ind w:left="5040" w:hanging="360"/>
+      </w:pPr>
+      <w:rPr>
+        <w:rFonts w:ascii="Wingdings" w:hAnsi="Wingdings" w:hint="default"/>
+        <w:sz w:val="20"/>
+      </w:rPr>
+    </w:lvl>
+    <w:lvl w:ilvl="7" w:tentative="1">
+      <w:start w:val="1"/>
+      <w:numFmt w:val="bullet"/>
+      <w:lvlText w:val=""/>
+      <w:lvlJc w:val="left"/>
+      <w:pPr>
+        <w:tabs>
+          <w:tab w:val="num" w:pos="5760"/>
+        </w:tabs>
+        <w:ind w:left="5760" w:hanging="360"/>
+      </w:pPr>
+      <w:rPr>
+        <w:rFonts w:ascii="Wingdings" w:hAnsi="Wingdings" w:hint="default"/>
+        <w:sz w:val="20"/>
+      </w:rPr>
+    </w:lvl>
+    <w:lvl w:ilvl="8" w:tentative="1">
+      <w:start w:val="1"/>
+      <w:numFmt w:val="bullet"/>
+      <w:lvlText w:val=""/>
+      <w:lvlJc w:val="left"/>
+      <w:pPr>
+        <w:tabs>
+          <w:tab w:val="num" w:pos="6480"/>
+        </w:tabs>
+        <w:ind w:left="6480" w:hanging="360"/>
+      </w:pPr>
+      <w:rPr>
+        <w:rFonts w:ascii="Wingdings" w:hAnsi="Wingdings" w:hint="default"/>
+        <w:sz w:val="20"/>
+      </w:rPr>
+    </w:lvl>
+  </w:abstractNum>
+  <w:abstractNum w:abstractNumId="20" w15:restartNumberingAfterBreak="0">
     <w:nsid w:val="4B844C26"/>
     <w:multiLevelType w:val="multilevel"/>
     <w:tmpl w:val="03BA7768"/>
@@ -3365,7 +4876,7 @@
       </w:rPr>
     </w:lvl>
   </w:abstractNum>
-  <w:abstractNum w:abstractNumId="14" w15:restartNumberingAfterBreak="0">
+  <w:abstractNum w:abstractNumId="21" w15:restartNumberingAfterBreak="0">
     <w:nsid w:val="57B61BE2"/>
     <w:multiLevelType w:val="multilevel"/>
     <w:tmpl w:val="E9DC58AE"/>
@@ -3514,7 +5025,7 @@
       </w:rPr>
     </w:lvl>
   </w:abstractNum>
-  <w:abstractNum w:abstractNumId="15" w15:restartNumberingAfterBreak="0">
+  <w:abstractNum w:abstractNumId="22" w15:restartNumberingAfterBreak="0">
     <w:nsid w:val="63713D7B"/>
     <w:multiLevelType w:val="multilevel"/>
     <w:tmpl w:val="A21238C6"/>
@@ -3663,7 +5174,7 @@
       </w:rPr>
     </w:lvl>
   </w:abstractNum>
-  <w:abstractNum w:abstractNumId="16" w15:restartNumberingAfterBreak="0">
+  <w:abstractNum w:abstractNumId="23" w15:restartNumberingAfterBreak="0">
     <w:nsid w:val="67127657"/>
     <w:multiLevelType w:val="multilevel"/>
     <w:tmpl w:val="4CBAFC42"/>
@@ -3812,7 +5323,156 @@
       </w:rPr>
     </w:lvl>
   </w:abstractNum>
-  <w:abstractNum w:abstractNumId="17" w15:restartNumberingAfterBreak="0">
+  <w:abstractNum w:abstractNumId="24" w15:restartNumberingAfterBreak="0">
+    <w:nsid w:val="6DA34B0C"/>
+    <w:multiLevelType w:val="multilevel"/>
+    <w:tmpl w:val="93ACB216"/>
+    <w:lvl w:ilvl="0">
+      <w:start w:val="1"/>
+      <w:numFmt w:val="bullet"/>
+      <w:lvlText w:val=""/>
+      <w:lvlJc w:val="left"/>
+      <w:pPr>
+        <w:tabs>
+          <w:tab w:val="num" w:pos="720"/>
+        </w:tabs>
+        <w:ind w:left="720" w:hanging="360"/>
+      </w:pPr>
+      <w:rPr>
+        <w:rFonts w:ascii="Symbol" w:hAnsi="Symbol" w:hint="default"/>
+        <w:sz w:val="20"/>
+      </w:rPr>
+    </w:lvl>
+    <w:lvl w:ilvl="1" w:tentative="1">
+      <w:start w:val="1"/>
+      <w:numFmt w:val="bullet"/>
+      <w:lvlText w:val="o"/>
+      <w:lvlJc w:val="left"/>
+      <w:pPr>
+        <w:tabs>
+          <w:tab w:val="num" w:pos="1440"/>
+        </w:tabs>
+        <w:ind w:left="1440" w:hanging="360"/>
+      </w:pPr>
+      <w:rPr>
+        <w:rFonts w:ascii="Courier New" w:hAnsi="Courier New" w:hint="default"/>
+        <w:sz w:val="20"/>
+      </w:rPr>
+    </w:lvl>
+    <w:lvl w:ilvl="2" w:tentative="1">
+      <w:start w:val="1"/>
+      <w:numFmt w:val="bullet"/>
+      <w:lvlText w:val=""/>
+      <w:lvlJc w:val="left"/>
+      <w:pPr>
+        <w:tabs>
+          <w:tab w:val="num" w:pos="2160"/>
+        </w:tabs>
+        <w:ind w:left="2160" w:hanging="360"/>
+      </w:pPr>
+      <w:rPr>
+        <w:rFonts w:ascii="Wingdings" w:hAnsi="Wingdings" w:hint="default"/>
+        <w:sz w:val="20"/>
+      </w:rPr>
+    </w:lvl>
+    <w:lvl w:ilvl="3" w:tentative="1">
+      <w:start w:val="1"/>
+      <w:numFmt w:val="bullet"/>
+      <w:lvlText w:val=""/>
+      <w:lvlJc w:val="left"/>
+      <w:pPr>
+        <w:tabs>
+          <w:tab w:val="num" w:pos="2880"/>
+        </w:tabs>
+        <w:ind w:left="2880" w:hanging="360"/>
+      </w:pPr>
+      <w:rPr>
+        <w:rFonts w:ascii="Wingdings" w:hAnsi="Wingdings" w:hint="default"/>
+        <w:sz w:val="20"/>
+      </w:rPr>
+    </w:lvl>
+    <w:lvl w:ilvl="4" w:tentative="1">
+      <w:start w:val="1"/>
+      <w:numFmt w:val="bullet"/>
+      <w:lvlText w:val=""/>
+      <w:lvlJc w:val="left"/>
+      <w:pPr>
+        <w:tabs>
+          <w:tab w:val="num" w:pos="3600"/>
+        </w:tabs>
+        <w:ind w:left="3600" w:hanging="360"/>
+      </w:pPr>
+      <w:rPr>
+        <w:rFonts w:ascii="Wingdings" w:hAnsi="Wingdings" w:hint="default"/>
+        <w:sz w:val="20"/>
+      </w:rPr>
+    </w:lvl>
+    <w:lvl w:ilvl="5" w:tentative="1">
+      <w:start w:val="1"/>
+      <w:numFmt w:val="bullet"/>
+      <w:lvlText w:val=""/>
+      <w:lvlJc w:val="left"/>
+      <w:pPr>
+        <w:tabs>
+          <w:tab w:val="num" w:pos="4320"/>
+        </w:tabs>
+        <w:ind w:left="4320" w:hanging="360"/>
+      </w:pPr>
+      <w:rPr>
+        <w:rFonts w:ascii="Wingdings" w:hAnsi="Wingdings" w:hint="default"/>
+        <w:sz w:val="20"/>
+      </w:rPr>
+    </w:lvl>
+    <w:lvl w:ilvl="6" w:tentative="1">
+      <w:start w:val="1"/>
+      <w:numFmt w:val="bullet"/>
+      <w:lvlText w:val=""/>
+      <w:lvlJc w:val="left"/>
+      <w:pPr>
+        <w:tabs>
+          <w:tab w:val="num" w:pos="5040"/>
+        </w:tabs>
+        <w:ind w:left="5040" w:hanging="360"/>
+      </w:pPr>
+      <w:rPr>
+        <w:rFonts w:ascii="Wingdings" w:hAnsi="Wingdings" w:hint="default"/>
+        <w:sz w:val="20"/>
+      </w:rPr>
+    </w:lvl>
+    <w:lvl w:ilvl="7" w:tentative="1">
+      <w:start w:val="1"/>
+      <w:numFmt w:val="bullet"/>
+      <w:lvlText w:val=""/>
+      <w:lvlJc w:val="left"/>
+      <w:pPr>
+        <w:tabs>
+          <w:tab w:val="num" w:pos="5760"/>
+        </w:tabs>
+        <w:ind w:left="5760" w:hanging="360"/>
+      </w:pPr>
+      <w:rPr>
+        <w:rFonts w:ascii="Wingdings" w:hAnsi="Wingdings" w:hint="default"/>
+        <w:sz w:val="20"/>
+      </w:rPr>
+    </w:lvl>
+    <w:lvl w:ilvl="8" w:tentative="1">
+      <w:start w:val="1"/>
+      <w:numFmt w:val="bullet"/>
+      <w:lvlText w:val=""/>
+      <w:lvlJc w:val="left"/>
+      <w:pPr>
+        <w:tabs>
+          <w:tab w:val="num" w:pos="6480"/>
+        </w:tabs>
+        <w:ind w:left="6480" w:hanging="360"/>
+      </w:pPr>
+      <w:rPr>
+        <w:rFonts w:ascii="Wingdings" w:hAnsi="Wingdings" w:hint="default"/>
+        <w:sz w:val="20"/>
+      </w:rPr>
+    </w:lvl>
+  </w:abstractNum>
+  <w:abstractNum w:abstractNumId="25" w15:restartNumberingAfterBreak="0">
     <w:nsid w:val="721F6F58"/>
     <w:multiLevelType w:val="multilevel"/>
     <w:tmpl w:val="B54E0520"/>
@@ -3961,7 +5621,7 @@
       </w:rPr>
     </w:lvl>
   </w:abstractNum>
-  <w:abstractNum w:abstractNumId="18" w15:restartNumberingAfterBreak="0">
+  <w:abstractNum w:abstractNumId="26" w15:restartNumberingAfterBreak="0">
     <w:nsid w:val="73386B8A"/>
     <w:multiLevelType w:val="multilevel"/>
     <w:tmpl w:val="93DE102E"/>
@@ -4111,61 +5771,85 @@
     </w:lvl>
   </w:abstractNum>
   <w:num w:numId="1" w16cid:durableId="1492910380">
-    <w:abstractNumId w:val="2"/>
+    <w:abstractNumId w:val="3"/>
   </w:num>
   <w:num w:numId="2" w16cid:durableId="691345739">
-    <w:abstractNumId w:val="13"/>
+    <w:abstractNumId w:val="20"/>
   </w:num>
   <w:num w:numId="3" w16cid:durableId="1551459356">
     <w:abstractNumId w:val="0"/>
   </w:num>
   <w:num w:numId="4" w16cid:durableId="733356287">
-    <w:abstractNumId w:val="12"/>
+    <w:abstractNumId w:val="18"/>
   </w:num>
   <w:num w:numId="5" w16cid:durableId="564686547">
+    <w:abstractNumId w:val="8"/>
+  </w:num>
+  <w:num w:numId="6" w16cid:durableId="964123574">
+    <w:abstractNumId w:val="21"/>
+  </w:num>
+  <w:num w:numId="7" w16cid:durableId="152261294">
+    <w:abstractNumId w:val="5"/>
+  </w:num>
+  <w:num w:numId="8" w16cid:durableId="1268807597">
+    <w:abstractNumId w:val="4"/>
+  </w:num>
+  <w:num w:numId="9" w16cid:durableId="124198307">
+    <w:abstractNumId w:val="26"/>
+  </w:num>
+  <w:num w:numId="10" w16cid:durableId="1180461475">
+    <w:abstractNumId w:val="15"/>
+  </w:num>
+  <w:num w:numId="11" w16cid:durableId="363750367">
+    <w:abstractNumId w:val="23"/>
+  </w:num>
+  <w:num w:numId="12" w16cid:durableId="1303147368">
     <w:abstractNumId w:val="7"/>
   </w:num>
-  <w:num w:numId="6" w16cid:durableId="964123574">
-    <w:abstractNumId w:val="14"/>
-  </w:num>
-  <w:num w:numId="7" w16cid:durableId="152261294">
-    <w:abstractNumId w:val="4"/>
-  </w:num>
-  <w:num w:numId="8" w16cid:durableId="1268807597">
-    <w:abstractNumId w:val="3"/>
-  </w:num>
-  <w:num w:numId="9" w16cid:durableId="124198307">
-    <w:abstractNumId w:val="18"/>
-  </w:num>
-  <w:num w:numId="10" w16cid:durableId="1180461475">
-    <w:abstractNumId w:val="10"/>
-  </w:num>
-  <w:num w:numId="11" w16cid:durableId="363750367">
-    <w:abstractNumId w:val="16"/>
-  </w:num>
-  <w:num w:numId="12" w16cid:durableId="1303147368">
+  <w:num w:numId="13" w16cid:durableId="403839046">
     <w:abstractNumId w:val="6"/>
   </w:num>
-  <w:num w:numId="13" w16cid:durableId="403839046">
-    <w:abstractNumId w:val="5"/>
-  </w:num>
   <w:num w:numId="14" w16cid:durableId="1152673588">
-    <w:abstractNumId w:val="15"/>
+    <w:abstractNumId w:val="22"/>
   </w:num>
   <w:num w:numId="15" w16cid:durableId="450782609">
     <w:abstractNumId w:val="1"/>
   </w:num>
   <w:num w:numId="16" w16cid:durableId="611086515">
-    <w:abstractNumId w:val="8"/>
+    <w:abstractNumId w:val="10"/>
   </w:num>
   <w:num w:numId="17" w16cid:durableId="1392658414">
-    <w:abstractNumId w:val="11"/>
+    <w:abstractNumId w:val="16"/>
   </w:num>
   <w:num w:numId="18" w16cid:durableId="143200709">
+    <w:abstractNumId w:val="14"/>
+  </w:num>
+  <w:num w:numId="19" w16cid:durableId="10382374">
+    <w:abstractNumId w:val="25"/>
+  </w:num>
+  <w:num w:numId="20" w16cid:durableId="391929559">
+    <w:abstractNumId w:val="19"/>
+  </w:num>
+  <w:num w:numId="21" w16cid:durableId="877663385">
     <w:abstractNumId w:val="9"/>
   </w:num>
-  <w:num w:numId="19" w16cid:durableId="10382374">
+  <w:num w:numId="22" w16cid:durableId="1364331558">
+    <w:abstractNumId w:val="24"/>
+  </w:num>
+  <w:num w:numId="23" w16cid:durableId="1329598362">
+    <w:abstractNumId w:val="12"/>
+  </w:num>
+  <w:num w:numId="24" w16cid:durableId="2138179764">
+    <w:abstractNumId w:val="13"/>
+  </w:num>
+  <w:num w:numId="25" w16cid:durableId="362285891">
+    <w:abstractNumId w:val="2"/>
+  </w:num>
+  <w:num w:numId="26" w16cid:durableId="1389722486">
     <w:abstractNumId w:val="17"/>
+  </w:num>
+  <w:num w:numId="27" w16cid:durableId="470366754">
+    <w:abstractNumId w:val="11"/>
   </w:num>
 </w:numbering>
 </file>

</xml_diff>